<commit_message>
Added screenshots for recordings, compositions command
</commit_message>
<xml_diff>
--- a/Programmable-Video Bot (a Slack App)/Programmable Video Bot.docx
+++ b/Programmable-Video Bot (a Slack App)/Programmable Video Bot.docx
@@ -9,59 +9,25 @@
           <w:numId w:val="1"/>
         </w:numPr>
         <w:ind w:left="720" w:hanging="360"/>
-        <w:rPr>
-          <w:u w:val="none"/>
-        </w:rPr>
-      </w:pPr>
-      <w:r>
-        <w:rPr>
-          <w:rtl w:val="0"/>
-        </w:rPr>
-        <w:t xml:space="preserve">Added </w:t>
-      </w:r>
-      <w:r>
-        <w:rPr>
-          <w:rFonts w:ascii="Roboto" w:cs="Roboto" w:eastAsia="Roboto" w:hAnsi="Roboto"/>
-          <w:color w:val="172b4d"/>
-          <w:sz w:val="21"/>
-          <w:szCs w:val="21"/>
-          <w:highlight w:val="white"/>
-          <w:rtl w:val="0"/>
-        </w:rPr>
-        <w:t xml:space="preserve">@Programmable-Video Bot </w:t>
-      </w:r>
-      <w:r>
-        <w:rPr>
-          <w:rFonts w:ascii="Roboto" w:cs="Roboto" w:eastAsia="Roboto" w:hAnsi="Roboto"/>
-          <w:sz w:val="21"/>
-          <w:szCs w:val="21"/>
-          <w:highlight w:val="white"/>
-          <w:rtl w:val="0"/>
-        </w:rPr>
-        <w:t xml:space="preserve">to the slack</w:t>
-        <w:br w:type="textWrapping"/>
-      </w:r>
-    </w:p>
-    <w:p>
-      <w:pPr>
-        <w:numPr>
-          <w:ilvl w:val="0"/>
-          <w:numId w:val="1"/>
-        </w:numPr>
-        <w:ind w:left="720" w:hanging="360"/>
-        <w:rPr>
-          <w:rFonts w:ascii="Roboto" w:cs="Roboto" w:eastAsia="Roboto" w:hAnsi="Roboto"/>
-          <w:sz w:val="21"/>
-          <w:szCs w:val="21"/>
-          <w:highlight w:val="white"/>
-        </w:rPr>
-      </w:pPr>
-      <w:r>
-        <w:rPr>
-          <w:rFonts w:ascii="Roboto" w:cs="Roboto" w:eastAsia="Roboto" w:hAnsi="Roboto"/>
-          <w:sz w:val="21"/>
-          <w:szCs w:val="21"/>
-          <w:highlight w:val="white"/>
+      </w:pPr>
+      <w:r>
+        <w:rPr>
+          <w:rtl w:val="0"/>
+        </w:rPr>
+        <w:t xml:space="preserve">Added @Programmable-Video Bot to the slack</w:t>
+        <w:br w:type="textWrapping"/>
+      </w:r>
+    </w:p>
+    <w:p>
+      <w:pPr>
+        <w:numPr>
+          <w:ilvl w:val="0"/>
+          <w:numId w:val="1"/>
+        </w:numPr>
+        <w:ind w:left="720" w:hanging="360"/>
+      </w:pPr>
+      <w:r>
+        <w:rPr>
           <w:rtl w:val="0"/>
         </w:rPr>
         <w:t xml:space="preserve">help information</w:t>
@@ -75,202 +41,63 @@
           <w:numId w:val="1"/>
         </w:numPr>
         <w:ind w:left="720" w:hanging="360"/>
-        <w:rPr>
-          <w:rFonts w:ascii="Roboto" w:cs="Roboto" w:eastAsia="Roboto" w:hAnsi="Roboto"/>
-          <w:sz w:val="21"/>
-          <w:szCs w:val="21"/>
-          <w:highlight w:val="white"/>
-          <w:u w:val="none"/>
-        </w:rPr>
-      </w:pPr>
-      <w:r>
-        <w:rPr>
-          <w:rFonts w:ascii="Roboto" w:cs="Roboto" w:eastAsia="Roboto" w:hAnsi="Roboto"/>
-          <w:sz w:val="21"/>
-          <w:szCs w:val="21"/>
-          <w:highlight w:val="white"/>
-          <w:rtl w:val="0"/>
-        </w:rPr>
-        <w:t xml:space="preserve">Entered Account SID (</w:t>
-      </w:r>
-      <w:r>
-        <w:rPr>
-          <w:rFonts w:ascii="Roboto" w:cs="Roboto" w:eastAsia="Roboto" w:hAnsi="Roboto"/>
-          <w:color w:val="1d1c1d"/>
-          <w:sz w:val="18"/>
-          <w:szCs w:val="18"/>
-          <w:highlight w:val="white"/>
-          <w:rtl w:val="0"/>
-        </w:rPr>
-        <w:t xml:space="preserve">ACe58d0953fa35412e6f60f9325ce70e05</w:t>
-      </w:r>
-      <w:r>
-        <w:rPr>
-          <w:rFonts w:ascii="Roboto" w:cs="Roboto" w:eastAsia="Roboto" w:hAnsi="Roboto"/>
-          <w:sz w:val="21"/>
-          <w:szCs w:val="21"/>
-          <w:highlight w:val="white"/>
-          <w:rtl w:val="0"/>
-        </w:rPr>
-        <w:t xml:space="preserve">)</w:t>
-        <w:br w:type="textWrapping"/>
-      </w:r>
-    </w:p>
-    <w:p>
-      <w:pPr>
-        <w:numPr>
-          <w:ilvl w:val="0"/>
-          <w:numId w:val="1"/>
-        </w:numPr>
-        <w:ind w:left="720" w:hanging="360"/>
-        <w:rPr>
-          <w:rFonts w:ascii="Roboto" w:cs="Roboto" w:eastAsia="Roboto" w:hAnsi="Roboto"/>
-          <w:sz w:val="21"/>
-          <w:szCs w:val="21"/>
-          <w:highlight w:val="white"/>
-          <w:u w:val="none"/>
-        </w:rPr>
-      </w:pPr>
-      <w:r>
-        <w:rPr>
-          <w:rFonts w:ascii="Roboto" w:cs="Roboto" w:eastAsia="Roboto" w:hAnsi="Roboto"/>
-          <w:sz w:val="21"/>
-          <w:szCs w:val="21"/>
-          <w:highlight w:val="white"/>
+      </w:pPr>
+      <w:r>
+        <w:rPr>
+          <w:rtl w:val="0"/>
+        </w:rPr>
+        <w:t xml:space="preserve">Entered Account SID (ACe58d0953fa35412e6f60f9325ce70e05)</w:t>
+        <w:br w:type="textWrapping"/>
+      </w:r>
+    </w:p>
+    <w:p>
+      <w:pPr>
+        <w:numPr>
+          <w:ilvl w:val="0"/>
+          <w:numId w:val="1"/>
+        </w:numPr>
+        <w:ind w:left="720" w:hanging="360"/>
+      </w:pPr>
+      <w:r>
+        <w:rPr>
           <w:rtl w:val="0"/>
         </w:rPr>
         <w:t xml:space="preserve">PAaaaaaaaaaaaaaaaaaaaaaaaaaaaaaaaa Participant report including getStats, Room/Protocol track errors, codecs </w:t>
         <w:br w:type="textWrapping"/>
-        <w:t xml:space="preserve">Room SID : </w:t>
-      </w:r>
-      <w:r>
-        <w:rPr>
-          <w:rFonts w:ascii="Roboto" w:cs="Roboto" w:eastAsia="Roboto" w:hAnsi="Roboto"/>
-          <w:color w:val="121c2d"/>
-          <w:sz w:val="21"/>
-          <w:szCs w:val="21"/>
-          <w:highlight w:val="white"/>
-          <w:rtl w:val="0"/>
-        </w:rPr>
-        <w:t xml:space="preserve">RMf0f82e6f542ab6825c13424bd1fb3ee8</w:t>
-      </w:r>
-      <w:r>
-        <w:rPr>
-          <w:rFonts w:ascii="Courier New" w:cs="Courier New" w:eastAsia="Courier New" w:hAnsi="Courier New"/>
-          <w:color w:val="121c2d"/>
-          <w:sz w:val="21"/>
-          <w:szCs w:val="21"/>
-          <w:highlight w:val="white"/>
-          <w:rtl w:val="0"/>
-        </w:rPr>
-        <w:br w:type="textWrapping"/>
-      </w:r>
-      <w:r>
-        <w:rPr>
-          <w:rFonts w:ascii="Roboto" w:cs="Roboto" w:eastAsia="Roboto" w:hAnsi="Roboto"/>
-          <w:color w:val="121c2d"/>
-          <w:sz w:val="21"/>
-          <w:szCs w:val="21"/>
-          <w:highlight w:val="white"/>
-          <w:rtl w:val="0"/>
-        </w:rPr>
-        <w:t xml:space="preserve">Participants SID</w:t>
-      </w:r>
-      <w:r>
-        <w:rPr>
-          <w:rFonts w:ascii="Courier New" w:cs="Courier New" w:eastAsia="Courier New" w:hAnsi="Courier New"/>
-          <w:color w:val="121c2d"/>
-          <w:sz w:val="21"/>
-          <w:szCs w:val="21"/>
-          <w:highlight w:val="white"/>
-          <w:rtl w:val="0"/>
-        </w:rPr>
-        <w:t xml:space="preserve"> : </w:t>
-      </w:r>
-      <w:r>
-        <w:rPr>
-          <w:rFonts w:ascii="Roboto" w:cs="Roboto" w:eastAsia="Roboto" w:hAnsi="Roboto"/>
-          <w:color w:val="121c2d"/>
-          <w:sz w:val="21"/>
-          <w:szCs w:val="21"/>
-          <w:highlight w:val="white"/>
-          <w:rtl w:val="0"/>
-        </w:rPr>
-        <w:t xml:space="preserve">​​PAaec46f3620919340e54497bce12e020b</w:t>
-        <w:br w:type="textWrapping"/>
-      </w:r>
-      <w:r>
-        <w:rPr>
-          <w:rtl w:val="0"/>
-        </w:rPr>
-      </w:r>
-    </w:p>
-    <w:p>
-      <w:pPr>
-        <w:numPr>
-          <w:ilvl w:val="0"/>
-          <w:numId w:val="1"/>
-        </w:numPr>
-        <w:ind w:left="720" w:hanging="360"/>
-        <w:rPr>
-          <w:rFonts w:ascii="Roboto" w:cs="Roboto" w:eastAsia="Roboto" w:hAnsi="Roboto"/>
-          <w:sz w:val="21"/>
-          <w:szCs w:val="21"/>
-          <w:highlight w:val="white"/>
-          <w:u w:val="none"/>
-        </w:rPr>
-      </w:pPr>
-      <w:r>
-        <w:rPr>
-          <w:rFonts w:ascii="Roboto" w:cs="Roboto" w:eastAsia="Roboto" w:hAnsi="Roboto"/>
-          <w:sz w:val="21"/>
-          <w:szCs w:val="21"/>
-          <w:highlight w:val="white"/>
+        <w:t xml:space="preserve">Room SID : RMf0f82e6f542ab6825c13424bd1fb3ee8</w:t>
+        <w:br w:type="textWrapping"/>
+        <w:t xml:space="preserve">Participants SID : ​​PAaec46f3620919340e54497bce12e020b</w:t>
+        <w:br w:type="textWrapping"/>
+      </w:r>
+    </w:p>
+    <w:p>
+      <w:pPr>
+        <w:numPr>
+          <w:ilvl w:val="0"/>
+          <w:numId w:val="1"/>
+        </w:numPr>
+        <w:ind w:left="720" w:hanging="360"/>
+      </w:pPr>
+      <w:r>
+        <w:rPr>
           <w:rtl w:val="0"/>
         </w:rPr>
         <w:t xml:space="preserve">RMaaaaaaaaaaaaaaaaaaaaaaaaaaaaaaaa Room summary report</w:t>
         <w:br w:type="textWrapping"/>
-        <w:t xml:space="preserve">Room SID : </w:t>
-      </w:r>
-      <w:r>
-        <w:rPr>
-          <w:rFonts w:ascii="Roboto" w:cs="Roboto" w:eastAsia="Roboto" w:hAnsi="Roboto"/>
-          <w:color w:val="121c2d"/>
-          <w:sz w:val="21"/>
-          <w:szCs w:val="21"/>
-          <w:highlight w:val="white"/>
-          <w:rtl w:val="0"/>
-        </w:rPr>
-        <w:t xml:space="preserve">RMf0f82e6f542ab6825c13424bd1fb3ee8</w:t>
-        <w:br w:type="textWrapping"/>
-      </w:r>
-      <w:r>
-        <w:rPr>
-          <w:rtl w:val="0"/>
-        </w:rPr>
-      </w:r>
-    </w:p>
-    <w:p>
-      <w:pPr>
-        <w:numPr>
-          <w:ilvl w:val="0"/>
-          <w:numId w:val="1"/>
-        </w:numPr>
-        <w:ind w:left="720" w:hanging="360"/>
-        <w:rPr>
-          <w:rFonts w:ascii="Roboto" w:cs="Roboto" w:eastAsia="Roboto" w:hAnsi="Roboto"/>
-          <w:sz w:val="21"/>
-          <w:szCs w:val="21"/>
-          <w:highlight w:val="white"/>
-          <w:u w:val="none"/>
-        </w:rPr>
-      </w:pPr>
-      <w:r>
-        <w:rPr>
-          <w:rFonts w:ascii="Roboto" w:cs="Roboto" w:eastAsia="Roboto" w:hAnsi="Roboto"/>
-          <w:sz w:val="21"/>
-          <w:szCs w:val="21"/>
-          <w:highlight w:val="white"/>
+        <w:t xml:space="preserve">Room SID : RMf0f82e6f542ab6825c13424bd1fb3ee8</w:t>
+        <w:br w:type="textWrapping"/>
+      </w:r>
+    </w:p>
+    <w:p>
+      <w:pPr>
+        <w:numPr>
+          <w:ilvl w:val="0"/>
+          <w:numId w:val="1"/>
+        </w:numPr>
+        <w:ind w:left="720" w:hanging="360"/>
+      </w:pPr>
+      <w:r>
+        <w:rPr>
           <w:rtl w:val="0"/>
         </w:rPr>
         <w:t xml:space="preserve">CAaaaaaaaaaaaaaaaaaaaaaaaaaaaaaaaa [ all | summary (default) ] [ pretty-print ] Voice Participant report </w:t>
@@ -286,20 +113,9 @@
           <w:numId w:val="1"/>
         </w:numPr>
         <w:ind w:left="720" w:hanging="360"/>
-        <w:rPr>
-          <w:rFonts w:ascii="Roboto" w:cs="Roboto" w:eastAsia="Roboto" w:hAnsi="Roboto"/>
-          <w:sz w:val="21"/>
-          <w:szCs w:val="21"/>
-          <w:highlight w:val="white"/>
-          <w:u w:val="none"/>
-        </w:rPr>
-      </w:pPr>
-      <w:r>
-        <w:rPr>
-          <w:rFonts w:ascii="Roboto" w:cs="Roboto" w:eastAsia="Roboto" w:hAnsi="Roboto"/>
-          <w:sz w:val="21"/>
-          <w:szCs w:val="21"/>
-          <w:highlight w:val="white"/>
+      </w:pPr>
+      <w:r>
+        <w:rPr>
           <w:rtl w:val="0"/>
         </w:rPr>
         <w:t xml:space="preserve">MTaaaaaaaaaaaaaaaaaaaaaaaaaaaaaaaa Track report with bytes/packets sent, rtt, etc. and track events </w:t>
@@ -309,11 +125,262 @@
         <w:t xml:space="preserve">Room SID: RMf0f82e6f542ab6825c13424bd1fb3ee8 </w:t>
         <w:br w:type="textWrapping"/>
         <w:t xml:space="preserve">Source SID: MT3df4a514549d14afdbf7686457ed8551</w:t>
-      </w:r>
-      <w:r>
-        <w:rPr>
-          <w:rtl w:val="0"/>
-        </w:rPr>
+        <w:br w:type="textWrapping"/>
+      </w:r>
+    </w:p>
+    <w:p>
+      <w:pPr>
+        <w:numPr>
+          <w:ilvl w:val="0"/>
+          <w:numId w:val="1"/>
+        </w:numPr>
+        <w:ind w:left="720" w:hanging="360"/>
+      </w:pPr>
+      <w:r>
+        <w:rPr>
+          <w:rtl w:val="0"/>
+        </w:rPr>
+        <w:t xml:space="preserve">vms help</w:t>
+        <w:br w:type="textWrapping"/>
+      </w:r>
+    </w:p>
+    <w:p>
+      <w:pPr>
+        <w:numPr>
+          <w:ilvl w:val="0"/>
+          <w:numId w:val="1"/>
+        </w:numPr>
+        <w:ind w:left="720" w:hanging="360"/>
+      </w:pPr>
+      <w:r>
+        <w:rPr>
+          <w:rtl w:val="0"/>
+        </w:rPr>
+        <w:t xml:space="preserve">vms --room-sid RMf0f82e6f542ab6825c13424bd1fb3ee8</w:t>
+        <w:br w:type="textWrapping"/>
+      </w:r>
+    </w:p>
+    <w:p>
+      <w:pPr>
+        <w:numPr>
+          <w:ilvl w:val="0"/>
+          <w:numId w:val="1"/>
+        </w:numPr>
+        <w:ind w:left="720" w:hanging="360"/>
+      </w:pPr>
+      <w:r>
+        <w:rPr>
+          <w:rtl w:val="0"/>
+        </w:rPr>
+        <w:t xml:space="preserve">vms –vms-sid VM041a35247034ea09735119f931ce7135</w:t>
+        <w:br w:type="textWrapping"/>
+      </w:r>
+    </w:p>
+    <w:p>
+      <w:pPr>
+        <w:numPr>
+          <w:ilvl w:val="0"/>
+          <w:numId w:val="1"/>
+        </w:numPr>
+        <w:ind w:left="720" w:hanging="360"/>
+      </w:pPr>
+      <w:r>
+        <w:rPr>
+          <w:rtl w:val="0"/>
+        </w:rPr>
+        <w:t xml:space="preserve">vms --participant-sid PAe062c710d3b222c0fd8583dbc24b9e8a</w:t>
+        <w:br w:type="textWrapping"/>
+      </w:r>
+    </w:p>
+    <w:p>
+      <w:pPr>
+        <w:numPr>
+          <w:ilvl w:val="0"/>
+          <w:numId w:val="1"/>
+        </w:numPr>
+        <w:ind w:left="720" w:hanging="360"/>
+      </w:pPr>
+      <w:r>
+        <w:rPr>
+          <w:rtl w:val="0"/>
+        </w:rPr>
+        <w:t xml:space="preserve">vms --track-sid MT3df4a514549d14afdbf7686457ed8551</w:t>
+        <w:br w:type="textWrapping"/>
+      </w:r>
+    </w:p>
+    <w:p>
+      <w:pPr>
+        <w:numPr>
+          <w:ilvl w:val="0"/>
+          <w:numId w:val="1"/>
+        </w:numPr>
+        <w:ind w:left="720" w:hanging="360"/>
+      </w:pPr>
+      <w:r>
+        <w:rPr>
+          <w:rtl w:val="0"/>
+        </w:rPr>
+        <w:t xml:space="preserve">vms --recording-sid RTa8b3cb3926cec9d6dca34c1e77081fa3</w:t>
+        <w:br w:type="textWrapping"/>
+      </w:r>
+    </w:p>
+    <w:p>
+      <w:pPr>
+        <w:numPr>
+          <w:ilvl w:val="0"/>
+          <w:numId w:val="1"/>
+        </w:numPr>
+        <w:ind w:left="720" w:hanging="360"/>
+      </w:pPr>
+      <w:r>
+        <w:rPr>
+          <w:rtl w:val="0"/>
+        </w:rPr>
+        <w:t xml:space="preserve">recordings --room-sid RMf0f82e6f542ab6825c13424bd1fb3ee8</w:t>
+        <w:br w:type="textWrapping"/>
+      </w:r>
+    </w:p>
+    <w:p>
+      <w:pPr>
+        <w:numPr>
+          <w:ilvl w:val="0"/>
+          <w:numId w:val="1"/>
+        </w:numPr>
+        <w:ind w:left="720" w:hanging="360"/>
+      </w:pPr>
+      <w:r>
+        <w:rPr>
+          <w:rtl w:val="0"/>
+        </w:rPr>
+        <w:t xml:space="preserve">recordings --participant-sid PA82198e5805f4e592a92381e32bebb372</w:t>
+        <w:br w:type="textWrapping"/>
+      </w:r>
+    </w:p>
+    <w:p>
+      <w:pPr>
+        <w:numPr>
+          <w:ilvl w:val="0"/>
+          <w:numId w:val="1"/>
+        </w:numPr>
+        <w:ind w:left="720" w:hanging="360"/>
+      </w:pPr>
+      <w:r>
+        <w:rPr>
+          <w:rtl w:val="0"/>
+        </w:rPr>
+        <w:t xml:space="preserve">recordings --vms-sid VM738e19a97df1104e9f4887efd1a76ca4</w:t>
+        <w:br w:type="textWrapping"/>
+      </w:r>
+    </w:p>
+    <w:p>
+      <w:pPr>
+        <w:numPr>
+          <w:ilvl w:val="0"/>
+          <w:numId w:val="1"/>
+        </w:numPr>
+        <w:ind w:left="720" w:hanging="360"/>
+      </w:pPr>
+      <w:r>
+        <w:rPr>
+          <w:rtl w:val="0"/>
+        </w:rPr>
+        <w:t xml:space="preserve">compositions --account-sid ACe58d0953fa35412e6f60f9325ce70e05</w:t>
+        <w:br w:type="textWrapping"/>
+      </w:r>
+    </w:p>
+    <w:p>
+      <w:pPr>
+        <w:numPr>
+          <w:ilvl w:val="0"/>
+          <w:numId w:val="1"/>
+        </w:numPr>
+        <w:ind w:left="720" w:hanging="360"/>
+      </w:pPr>
+      <w:r>
+        <w:rPr>
+          <w:rtl w:val="0"/>
+        </w:rPr>
+        <w:t xml:space="preserve">compositions --account-sid ACe58d0953fa35412e6f60f9325ce70e05 --sid CJ844ff9cf9b540260d025e0edb9df25c7</w:t>
+        <w:br w:type="textWrapping"/>
+      </w:r>
+    </w:p>
+    <w:p>
+      <w:pPr>
+        <w:numPr>
+          <w:ilvl w:val="0"/>
+          <w:numId w:val="1"/>
+        </w:numPr>
+        <w:ind w:left="720" w:hanging="360"/>
+      </w:pPr>
+      <w:r>
+        <w:rPr>
+          <w:rtl w:val="0"/>
+        </w:rPr>
+        <w:t xml:space="preserve">compositions --account-sid ACe58d0953fa35412e6f60f9325ce70e05 --room-sid RMf0f82e6f542ab6825c13424bd1fb3ee8</w:t>
+        <w:br w:type="textWrapping"/>
+      </w:r>
+    </w:p>
+    <w:p>
+      <w:pPr>
+        <w:numPr>
+          <w:ilvl w:val="0"/>
+          <w:numId w:val="1"/>
+        </w:numPr>
+        <w:ind w:left="720" w:hanging="360"/>
+      </w:pPr>
+      <w:r>
+        <w:rPr>
+          <w:rtl w:val="0"/>
+        </w:rPr>
+        <w:t xml:space="preserve">compositions --account-sid ACe58d0953fa35412e6f60f9325ce70e05 --layout</w:t>
+        <w:br w:type="textWrapping"/>
+      </w:r>
+    </w:p>
+    <w:p>
+      <w:pPr>
+        <w:numPr>
+          <w:ilvl w:val="0"/>
+          <w:numId w:val="1"/>
+        </w:numPr>
+        <w:ind w:left="720" w:hanging="360"/>
+      </w:pPr>
+      <w:r>
+        <w:rPr>
+          <w:rtl w:val="0"/>
+        </w:rPr>
+        <w:t xml:space="preserve">compositions --account-sid ACe58d0953fa35412e6f60f9325ce70e05 --sources</w:t>
+        <w:br w:type="textWrapping"/>
+      </w:r>
+    </w:p>
+    <w:p>
+      <w:pPr>
+        <w:numPr>
+          <w:ilvl w:val="0"/>
+          <w:numId w:val="1"/>
+        </w:numPr>
+        <w:ind w:left="720" w:hanging="360"/>
+      </w:pPr>
+      <w:r>
+        <w:rPr>
+          <w:rtl w:val="0"/>
+        </w:rPr>
+        <w:t xml:space="preserve">compositions --account-sid ACe58d0953fa35412e6f60f9325ce70e05 --workflow</w:t>
+        <w:br w:type="textWrapping"/>
+      </w:r>
+    </w:p>
+    <w:p>
+      <w:pPr>
+        <w:numPr>
+          <w:ilvl w:val="0"/>
+          <w:numId w:val="1"/>
+        </w:numPr>
+        <w:ind w:left="720" w:hanging="360"/>
+      </w:pPr>
+      <w:r>
+        <w:rPr>
+          <w:rtl w:val="0"/>
+        </w:rPr>
+        <w:t xml:space="preserve">billing --account-sid ACe58d0953fa35412e6f60f9325ce70e05</w:t>
       </w:r>
     </w:p>
     <w:sectPr>

</xml_diff>